<commit_message>
Base de datos no relacional
</commit_message>
<xml_diff>
--- a/matricula.docx
+++ b/matricula.docx
@@ -30,15 +30,43 @@
       <w:pPr>
         <w:pStyle w:val="Default"/>
       </w:pPr>
+    </w:p>
+    <w:p>
+      <w:pPr>
+        <w:rPr>
+          <w:lang w:val="es-ES"/>
+        </w:rPr>
+      </w:pPr>
+      <w:r>
+        <w:rPr>
+          <w:lang w:val="es-ES"/>
+        </w:rPr>
+        <w:t xml:space="preserve">Colecciones de </w:t>
+      </w:r>
+      <w:r>
+        <w:rPr>
+          <w:lang w:val="es-ES"/>
+        </w:rPr>
+        <w:t xml:space="preserve">matrícula en </w:t>
+      </w:r>
+      <w:proofErr w:type="spellStart"/>
+      <w:r>
+        <w:rPr>
+          <w:lang w:val="es-ES"/>
+        </w:rPr>
+        <w:t>MongoDB</w:t>
+      </w:r>
+      <w:proofErr w:type="spellEnd"/>
+      <w:r>
+        <w:rPr>
+          <w:lang w:val="es-ES"/>
+        </w:rPr>
+        <w:t>.</w:t>
+      </w:r>
       <w:bookmarkStart w:id="0" w:name="_GoBack"/>
       <w:bookmarkEnd w:id="0"/>
     </w:p>
     <w:p>
-      <w:r>
-        <w:t xml:space="preserve"> CRUD Cursos</w:t>
-      </w:r>
-    </w:p>
-    <w:p>
       <w:pPr>
         <w:rPr>
           <w:lang w:val="es-ES"/>
@@ -50,10 +78,10 @@
           <w:lang w:val="es-US" w:eastAsia="es-US"/>
         </w:rPr>
         <w:drawing>
-          <wp:inline distT="0" distB="0" distL="0" distR="0" wp14:anchorId="1FC0F539" wp14:editId="5F3980F1">
-            <wp:extent cx="5400040" cy="3562350"/>
+          <wp:inline distT="0" distB="0" distL="0" distR="0" wp14:anchorId="6A70E6B4" wp14:editId="084F7550">
+            <wp:extent cx="5400040" cy="1776095"/>
             <wp:effectExtent l="0" t="0" r="0" b="0"/>
-            <wp:docPr id="1" name="Imagen 1"/>
+            <wp:docPr id="11" name="Imagen 11"/>
             <wp:cNvGraphicFramePr>
               <a:graphicFrameLocks xmlns:a="http://schemas.openxmlformats.org/drawingml/2006/main" noChangeAspect="1"/>
             </wp:cNvGraphicFramePr>
@@ -73,7 +101,7 @@
                   <pic:spPr>
                     <a:xfrm>
                       <a:off x="0" y="0"/>
-                      <a:ext cx="5400040" cy="3562350"/>
+                      <a:ext cx="5400040" cy="1776095"/>
                     </a:xfrm>
                     <a:prstGeom prst="rect">
                       <a:avLst/>
@@ -88,22 +116,17 @@
     </w:p>
     <w:p>
       <w:pPr>
-        <w:rPr>
-          <w:lang w:val="es-ES"/>
-        </w:rPr>
-      </w:pPr>
-    </w:p>
-    <w:p>
-      <w:pPr>
-        <w:rPr>
-          <w:lang w:val="es-ES"/>
-        </w:rPr>
-      </w:pPr>
-      <w:r>
-        <w:rPr>
-          <w:lang w:val="es-ES"/>
-        </w:rPr>
-        <w:t>Consulta de Cursos</w:t>
+        <w:pStyle w:val="Default"/>
+      </w:pPr>
+    </w:p>
+    <w:p>
+      <w:pPr>
+        <w:pStyle w:val="Default"/>
+      </w:pPr>
+    </w:p>
+    <w:p>
+      <w:r>
+        <w:t xml:space="preserve"> CRUD Cursos</w:t>
       </w:r>
     </w:p>
     <w:p>
@@ -118,10 +141,10 @@
           <w:lang w:val="es-US" w:eastAsia="es-US"/>
         </w:rPr>
         <w:drawing>
-          <wp:inline distT="0" distB="0" distL="0" distR="0" wp14:anchorId="11220F65" wp14:editId="718154B0">
-            <wp:extent cx="5400040" cy="2859405"/>
+          <wp:inline distT="0" distB="0" distL="0" distR="0" wp14:anchorId="1FC0F539" wp14:editId="5F3980F1">
+            <wp:extent cx="5400040" cy="3562350"/>
             <wp:effectExtent l="0" t="0" r="0" b="0"/>
-            <wp:docPr id="2" name="Imagen 2"/>
+            <wp:docPr id="1" name="Imagen 1"/>
             <wp:cNvGraphicFramePr>
               <a:graphicFrameLocks xmlns:a="http://schemas.openxmlformats.org/drawingml/2006/main" noChangeAspect="1"/>
             </wp:cNvGraphicFramePr>
@@ -141,7 +164,7 @@
                   <pic:spPr>
                     <a:xfrm>
                       <a:off x="0" y="0"/>
-                      <a:ext cx="5400040" cy="2859405"/>
+                      <a:ext cx="5400040" cy="3562350"/>
                     </a:xfrm>
                     <a:prstGeom prst="rect">
                       <a:avLst/>
@@ -161,20 +184,18 @@
         </w:rPr>
       </w:pPr>
     </w:p>
-    <w:p/>
-    <w:p/>
-    <w:p>
-      <w:r>
-        <w:lastRenderedPageBreak/>
-        <w:t>CRUD Estudiantes</w:t>
-      </w:r>
-    </w:p>
-    <w:p>
-      <w:pPr>
-        <w:rPr>
-          <w:lang w:val="es-ES"/>
-        </w:rPr>
-      </w:pPr>
+    <w:p>
+      <w:pPr>
+        <w:rPr>
+          <w:lang w:val="es-ES"/>
+        </w:rPr>
+      </w:pPr>
+      <w:r>
+        <w:rPr>
+          <w:lang w:val="es-ES"/>
+        </w:rPr>
+        <w:t>Consulta de Cursos</w:t>
+      </w:r>
     </w:p>
     <w:p>
       <w:pPr>
@@ -187,11 +208,12 @@
           <w:noProof/>
           <w:lang w:val="es-US" w:eastAsia="es-US"/>
         </w:rPr>
+        <w:lastRenderedPageBreak/>
         <w:drawing>
-          <wp:inline distT="0" distB="0" distL="0" distR="0" wp14:anchorId="7FE22F95" wp14:editId="4DAE74C9">
-            <wp:extent cx="5400040" cy="3397250"/>
+          <wp:inline distT="0" distB="0" distL="0" distR="0" wp14:anchorId="11220F65" wp14:editId="718154B0">
+            <wp:extent cx="5400040" cy="2859405"/>
             <wp:effectExtent l="0" t="0" r="0" b="0"/>
-            <wp:docPr id="3" name="Imagen 3"/>
+            <wp:docPr id="2" name="Imagen 2"/>
             <wp:cNvGraphicFramePr>
               <a:graphicFrameLocks xmlns:a="http://schemas.openxmlformats.org/drawingml/2006/main" noChangeAspect="1"/>
             </wp:cNvGraphicFramePr>
@@ -211,7 +233,7 @@
                   <pic:spPr>
                     <a:xfrm>
                       <a:off x="0" y="0"/>
-                      <a:ext cx="5400040" cy="3397250"/>
+                      <a:ext cx="5400040" cy="2859405"/>
                     </a:xfrm>
                     <a:prstGeom prst="rect">
                       <a:avLst/>
@@ -231,18 +253,19 @@
         </w:rPr>
       </w:pPr>
     </w:p>
-    <w:p>
-      <w:pPr>
-        <w:rPr>
-          <w:lang w:val="es-ES"/>
-        </w:rPr>
-      </w:pPr>
-      <w:r>
-        <w:rPr>
-          <w:lang w:val="es-ES"/>
-        </w:rPr>
-        <w:t>Registro de Estudiantes</w:t>
-      </w:r>
+    <w:p/>
+    <w:p/>
+    <w:p>
+      <w:r>
+        <w:t>CRUD Estudiantes</w:t>
+      </w:r>
+    </w:p>
+    <w:p>
+      <w:pPr>
+        <w:rPr>
+          <w:lang w:val="es-ES"/>
+        </w:rPr>
+      </w:pPr>
     </w:p>
     <w:p>
       <w:pPr>
@@ -256,10 +279,10 @@
           <w:lang w:val="es-US" w:eastAsia="es-US"/>
         </w:rPr>
         <w:drawing>
-          <wp:inline distT="0" distB="0" distL="0" distR="0" wp14:anchorId="4BB0490F" wp14:editId="46FDFA87">
-            <wp:extent cx="5400040" cy="2704465"/>
-            <wp:effectExtent l="0" t="0" r="0" b="635"/>
-            <wp:docPr id="4" name="Imagen 4"/>
+          <wp:inline distT="0" distB="0" distL="0" distR="0" wp14:anchorId="7FE22F95" wp14:editId="4DAE74C9">
+            <wp:extent cx="5400040" cy="3397250"/>
+            <wp:effectExtent l="0" t="0" r="0" b="0"/>
+            <wp:docPr id="3" name="Imagen 3"/>
             <wp:cNvGraphicFramePr>
               <a:graphicFrameLocks xmlns:a="http://schemas.openxmlformats.org/drawingml/2006/main" noChangeAspect="1"/>
             </wp:cNvGraphicFramePr>
@@ -279,7 +302,7 @@
                   <pic:spPr>
                     <a:xfrm>
                       <a:off x="0" y="0"/>
-                      <a:ext cx="5400040" cy="2704465"/>
+                      <a:ext cx="5400040" cy="3397250"/>
                     </a:xfrm>
                     <a:prstGeom prst="rect">
                       <a:avLst/>
@@ -305,30 +328,11 @@
           <w:lang w:val="es-ES"/>
         </w:rPr>
       </w:pPr>
-    </w:p>
-    <w:p>
-      <w:pPr>
-        <w:rPr>
-          <w:lang w:val="es-ES"/>
-        </w:rPr>
-      </w:pPr>
-    </w:p>
-    <w:p>
-      <w:pPr>
-        <w:rPr>
-          <w:lang w:val="es-ES"/>
-        </w:rPr>
-      </w:pPr>
-    </w:p>
-    <w:p>
-      <w:pPr>
-        <w:pStyle w:val="Default"/>
-      </w:pPr>
-    </w:p>
-    <w:p>
-      <w:r>
-        <w:lastRenderedPageBreak/>
-        <w:t xml:space="preserve"> Registrar Matricula</w:t>
+      <w:r>
+        <w:rPr>
+          <w:lang w:val="es-ES"/>
+        </w:rPr>
+        <w:t>Registro de Estudiantes</w:t>
       </w:r>
     </w:p>
     <w:p>
@@ -342,11 +346,12 @@
           <w:noProof/>
           <w:lang w:val="es-US" w:eastAsia="es-US"/>
         </w:rPr>
+        <w:lastRenderedPageBreak/>
         <w:drawing>
-          <wp:inline distT="0" distB="0" distL="0" distR="0" wp14:anchorId="39B902D8" wp14:editId="07351205">
-            <wp:extent cx="5400040" cy="3360420"/>
-            <wp:effectExtent l="0" t="0" r="0" b="0"/>
-            <wp:docPr id="5" name="Imagen 5"/>
+          <wp:inline distT="0" distB="0" distL="0" distR="0" wp14:anchorId="4BB0490F" wp14:editId="46FDFA87">
+            <wp:extent cx="5400040" cy="2704465"/>
+            <wp:effectExtent l="0" t="0" r="0" b="635"/>
+            <wp:docPr id="4" name="Imagen 4"/>
             <wp:cNvGraphicFramePr>
               <a:graphicFrameLocks xmlns:a="http://schemas.openxmlformats.org/drawingml/2006/main" noChangeAspect="1"/>
             </wp:cNvGraphicFramePr>
@@ -366,7 +371,7 @@
                   <pic:spPr>
                     <a:xfrm>
                       <a:off x="0" y="0"/>
-                      <a:ext cx="5400040" cy="3360420"/>
+                      <a:ext cx="5400040" cy="2704465"/>
                     </a:xfrm>
                     <a:prstGeom prst="rect">
                       <a:avLst/>
@@ -392,16 +397,47 @@
           <w:lang w:val="es-ES"/>
         </w:rPr>
       </w:pPr>
+    </w:p>
+    <w:p>
+      <w:pPr>
+        <w:rPr>
+          <w:lang w:val="es-ES"/>
+        </w:rPr>
+      </w:pPr>
+    </w:p>
+    <w:p>
+      <w:pPr>
+        <w:rPr>
+          <w:lang w:val="es-ES"/>
+        </w:rPr>
+      </w:pPr>
+    </w:p>
+    <w:p>
+      <w:pPr>
+        <w:pStyle w:val="Default"/>
+      </w:pPr>
+    </w:p>
+    <w:p>
+      <w:r>
+        <w:t xml:space="preserve"> Registrar Matricula</w:t>
+      </w:r>
+    </w:p>
+    <w:p>
+      <w:pPr>
+        <w:rPr>
+          <w:lang w:val="es-ES"/>
+        </w:rPr>
+      </w:pPr>
       <w:r>
         <w:rPr>
           <w:noProof/>
           <w:lang w:val="es-US" w:eastAsia="es-US"/>
         </w:rPr>
         <w:drawing>
-          <wp:inline distT="0" distB="0" distL="0" distR="0" wp14:anchorId="1889B1C6" wp14:editId="76BC1031">
-            <wp:extent cx="5400040" cy="3362325"/>
-            <wp:effectExtent l="0" t="0" r="0" b="9525"/>
-            <wp:docPr id="6" name="Imagen 6"/>
+          <wp:inline distT="0" distB="0" distL="0" distR="0" wp14:anchorId="39B902D8" wp14:editId="07351205">
+            <wp:extent cx="5400040" cy="3360420"/>
+            <wp:effectExtent l="0" t="0" r="0" b="0"/>
+            <wp:docPr id="5" name="Imagen 5"/>
             <wp:cNvGraphicFramePr>
               <a:graphicFrameLocks xmlns:a="http://schemas.openxmlformats.org/drawingml/2006/main" noChangeAspect="1"/>
             </wp:cNvGraphicFramePr>
@@ -421,7 +457,7 @@
                   <pic:spPr>
                     <a:xfrm>
                       <a:off x="0" y="0"/>
-                      <a:ext cx="5400040" cy="3362325"/>
+                      <a:ext cx="5400040" cy="3360420"/>
                     </a:xfrm>
                     <a:prstGeom prst="rect">
                       <a:avLst/>
@@ -447,58 +483,17 @@
           <w:lang w:val="es-ES"/>
         </w:rPr>
       </w:pPr>
-    </w:p>
-    <w:p>
-      <w:pPr>
-        <w:rPr>
-          <w:lang w:val="es-ES"/>
-        </w:rPr>
-      </w:pPr>
-    </w:p>
-    <w:p>
-      <w:pPr>
-        <w:rPr>
-          <w:lang w:val="es-ES"/>
-        </w:rPr>
-      </w:pPr>
-    </w:p>
-    <w:p>
-      <w:pPr>
-        <w:rPr>
-          <w:lang w:val="es-ES"/>
-        </w:rPr>
-      </w:pPr>
-    </w:p>
-    <w:p>
-      <w:pPr>
-        <w:rPr>
-          <w:lang w:val="es-ES"/>
-        </w:rPr>
-      </w:pPr>
-      <w:r>
-        <w:rPr>
-          <w:lang w:val="es-ES"/>
-        </w:rPr>
-        <w:lastRenderedPageBreak/>
-        <w:t>Registro de matriculas</w:t>
-      </w:r>
-    </w:p>
-    <w:p>
-      <w:pPr>
-        <w:rPr>
-          <w:lang w:val="es-ES"/>
-        </w:rPr>
-      </w:pPr>
       <w:r>
         <w:rPr>
           <w:noProof/>
           <w:lang w:val="es-US" w:eastAsia="es-US"/>
         </w:rPr>
+        <w:lastRenderedPageBreak/>
         <w:drawing>
-          <wp:inline distT="0" distB="0" distL="0" distR="0" wp14:anchorId="0C7D6133" wp14:editId="42523E7B">
-            <wp:extent cx="5400040" cy="3419475"/>
+          <wp:inline distT="0" distB="0" distL="0" distR="0" wp14:anchorId="1889B1C6" wp14:editId="76BC1031">
+            <wp:extent cx="5400040" cy="3362325"/>
             <wp:effectExtent l="0" t="0" r="0" b="9525"/>
-            <wp:docPr id="7" name="Imagen 7"/>
+            <wp:docPr id="6" name="Imagen 6"/>
             <wp:cNvGraphicFramePr>
               <a:graphicFrameLocks xmlns:a="http://schemas.openxmlformats.org/drawingml/2006/main" noChangeAspect="1"/>
             </wp:cNvGraphicFramePr>
@@ -518,7 +513,7 @@
                   <pic:spPr>
                     <a:xfrm>
                       <a:off x="0" y="0"/>
-                      <a:ext cx="5400040" cy="3419475"/>
+                      <a:ext cx="5400040" cy="3362325"/>
                     </a:xfrm>
                     <a:prstGeom prst="rect">
                       <a:avLst/>
@@ -540,15 +535,43 @@
     </w:p>
     <w:p>
       <w:pPr>
-        <w:pStyle w:val="Default"/>
-      </w:pPr>
-    </w:p>
-    <w:p>
-      <w:r>
-        <w:t xml:space="preserve"> Listar estudiantes ordenados de forma descendente por edad</w:t>
-      </w:r>
-      <w:r>
-        <w:t>.</w:t>
+        <w:rPr>
+          <w:lang w:val="es-ES"/>
+        </w:rPr>
+      </w:pPr>
+    </w:p>
+    <w:p>
+      <w:pPr>
+        <w:rPr>
+          <w:lang w:val="es-ES"/>
+        </w:rPr>
+      </w:pPr>
+    </w:p>
+    <w:p>
+      <w:pPr>
+        <w:rPr>
+          <w:lang w:val="es-ES"/>
+        </w:rPr>
+      </w:pPr>
+    </w:p>
+    <w:p>
+      <w:pPr>
+        <w:rPr>
+          <w:lang w:val="es-ES"/>
+        </w:rPr>
+      </w:pPr>
+    </w:p>
+    <w:p>
+      <w:pPr>
+        <w:rPr>
+          <w:lang w:val="es-ES"/>
+        </w:rPr>
+      </w:pPr>
+      <w:r>
+        <w:rPr>
+          <w:lang w:val="es-ES"/>
+        </w:rPr>
+        <w:t>Registro de matriculas</w:t>
       </w:r>
     </w:p>
     <w:p>
@@ -563,10 +586,10 @@
           <w:lang w:val="es-US" w:eastAsia="es-US"/>
         </w:rPr>
         <w:drawing>
-          <wp:inline distT="0" distB="0" distL="0" distR="0" wp14:anchorId="1BFB118F" wp14:editId="226089CC">
-            <wp:extent cx="5400040" cy="1308735"/>
-            <wp:effectExtent l="0" t="0" r="0" b="5715"/>
-            <wp:docPr id="8" name="Imagen 8"/>
+          <wp:inline distT="0" distB="0" distL="0" distR="0" wp14:anchorId="0C7D6133" wp14:editId="42523E7B">
+            <wp:extent cx="5400040" cy="3419475"/>
+            <wp:effectExtent l="0" t="0" r="0" b="9525"/>
+            <wp:docPr id="7" name="Imagen 7"/>
             <wp:cNvGraphicFramePr>
               <a:graphicFrameLocks xmlns:a="http://schemas.openxmlformats.org/drawingml/2006/main" noChangeAspect="1"/>
             </wp:cNvGraphicFramePr>
@@ -586,7 +609,7 @@
                   <pic:spPr>
                     <a:xfrm>
                       <a:off x="0" y="0"/>
-                      <a:ext cx="5400040" cy="1308735"/>
+                      <a:ext cx="5400040" cy="3419475"/>
                     </a:xfrm>
                     <a:prstGeom prst="rect">
                       <a:avLst/>
@@ -608,6 +631,16 @@
     </w:p>
     <w:p>
       <w:pPr>
+        <w:pStyle w:val="Default"/>
+      </w:pPr>
+    </w:p>
+    <w:p>
+      <w:r>
+        <w:t xml:space="preserve"> Listar estudiantes ordenados de forma descendente por edad.</w:t>
+      </w:r>
+    </w:p>
+    <w:p>
+      <w:pPr>
         <w:rPr>
           <w:lang w:val="es-ES"/>
         </w:rPr>
@@ -618,10 +651,10 @@
           <w:lang w:val="es-US" w:eastAsia="es-US"/>
         </w:rPr>
         <w:drawing>
-          <wp:inline distT="0" distB="0" distL="0" distR="0" wp14:anchorId="05AA9EF3" wp14:editId="6E73A82C">
-            <wp:extent cx="5400040" cy="795655"/>
-            <wp:effectExtent l="0" t="0" r="0" b="4445"/>
-            <wp:docPr id="9" name="Imagen 9"/>
+          <wp:inline distT="0" distB="0" distL="0" distR="0" wp14:anchorId="1BFB118F" wp14:editId="226089CC">
+            <wp:extent cx="5400040" cy="1308735"/>
+            <wp:effectExtent l="0" t="0" r="0" b="5715"/>
+            <wp:docPr id="8" name="Imagen 8"/>
             <wp:cNvGraphicFramePr>
               <a:graphicFrameLocks xmlns:a="http://schemas.openxmlformats.org/drawingml/2006/main" noChangeAspect="1"/>
             </wp:cNvGraphicFramePr>
@@ -641,7 +674,7 @@
                   <pic:spPr>
                     <a:xfrm>
                       <a:off x="0" y="0"/>
-                      <a:ext cx="5400040" cy="795655"/>
+                      <a:ext cx="5400040" cy="1308735"/>
                     </a:xfrm>
                     <a:prstGeom prst="rect">
                       <a:avLst/>
@@ -669,34 +702,14 @@
       </w:pPr>
       <w:r>
         <w:rPr>
-          <w:lang w:val="es-ES"/>
-        </w:rPr>
-        <w:t xml:space="preserve">Consulta de </w:t>
-      </w:r>
-      <w:r>
-        <w:t>estudiantes ordenados de forma descendente por edad</w:t>
-      </w:r>
-      <w:r>
-        <w:t>.</w:t>
-      </w:r>
-    </w:p>
-    <w:p>
-      <w:pPr>
-        <w:rPr>
-          <w:lang w:val="es-ES"/>
-        </w:rPr>
-      </w:pPr>
-      <w:r>
-        <w:rPr>
           <w:noProof/>
           <w:lang w:val="es-US" w:eastAsia="es-US"/>
         </w:rPr>
-        <w:lastRenderedPageBreak/>
         <w:drawing>
-          <wp:inline distT="0" distB="0" distL="0" distR="0" wp14:anchorId="6240AC82" wp14:editId="70C3DE5C">
-            <wp:extent cx="5400040" cy="2724150"/>
-            <wp:effectExtent l="0" t="0" r="0" b="0"/>
-            <wp:docPr id="10" name="Imagen 10"/>
+          <wp:inline distT="0" distB="0" distL="0" distR="0" wp14:anchorId="05AA9EF3" wp14:editId="6E73A82C">
+            <wp:extent cx="5400040" cy="795655"/>
+            <wp:effectExtent l="0" t="0" r="0" b="4445"/>
+            <wp:docPr id="9" name="Imagen 9"/>
             <wp:cNvGraphicFramePr>
               <a:graphicFrameLocks xmlns:a="http://schemas.openxmlformats.org/drawingml/2006/main" noChangeAspect="1"/>
             </wp:cNvGraphicFramePr>
@@ -716,6 +729,77 @@
                   <pic:spPr>
                     <a:xfrm>
                       <a:off x="0" y="0"/>
+                      <a:ext cx="5400040" cy="795655"/>
+                    </a:xfrm>
+                    <a:prstGeom prst="rect">
+                      <a:avLst/>
+                    </a:prstGeom>
+                  </pic:spPr>
+                </pic:pic>
+              </a:graphicData>
+            </a:graphic>
+          </wp:inline>
+        </w:drawing>
+      </w:r>
+    </w:p>
+    <w:p>
+      <w:pPr>
+        <w:rPr>
+          <w:lang w:val="es-ES"/>
+        </w:rPr>
+      </w:pPr>
+    </w:p>
+    <w:p>
+      <w:pPr>
+        <w:rPr>
+          <w:lang w:val="es-ES"/>
+        </w:rPr>
+      </w:pPr>
+      <w:r>
+        <w:rPr>
+          <w:lang w:val="es-ES"/>
+        </w:rPr>
+        <w:t xml:space="preserve">Consulta de </w:t>
+      </w:r>
+      <w:r>
+        <w:t>estudiantes ordenados de forma descendente por edad.</w:t>
+      </w:r>
+    </w:p>
+    <w:p>
+      <w:pPr>
+        <w:rPr>
+          <w:lang w:val="es-ES"/>
+        </w:rPr>
+      </w:pPr>
+      <w:r>
+        <w:rPr>
+          <w:noProof/>
+          <w:lang w:val="es-US" w:eastAsia="es-US"/>
+        </w:rPr>
+        <w:drawing>
+          <wp:inline distT="0" distB="0" distL="0" distR="0" wp14:anchorId="6240AC82" wp14:editId="70C3DE5C">
+            <wp:extent cx="5400040" cy="2724150"/>
+            <wp:effectExtent l="0" t="0" r="0" b="0"/>
+            <wp:docPr id="10" name="Imagen 10"/>
+            <wp:cNvGraphicFramePr>
+              <a:graphicFrameLocks xmlns:a="http://schemas.openxmlformats.org/drawingml/2006/main" noChangeAspect="1"/>
+            </wp:cNvGraphicFramePr>
+            <a:graphic xmlns:a="http://schemas.openxmlformats.org/drawingml/2006/main">
+              <a:graphicData uri="http://schemas.openxmlformats.org/drawingml/2006/picture">
+                <pic:pic xmlns:pic="http://schemas.openxmlformats.org/drawingml/2006/picture">
+                  <pic:nvPicPr>
+                    <pic:cNvPr id="1" name=""/>
+                    <pic:cNvPicPr/>
+                  </pic:nvPicPr>
+                  <pic:blipFill>
+                    <a:blip r:embed="rId14"/>
+                    <a:stretch>
+                      <a:fillRect/>
+                    </a:stretch>
+                  </pic:blipFill>
+                  <pic:spPr>
+                    <a:xfrm>
+                      <a:off x="0" y="0"/>
                       <a:ext cx="5400040" cy="2724150"/>
                     </a:xfrm>
                     <a:prstGeom prst="rect">
@@ -728,6 +812,13 @@
           </wp:inline>
         </w:drawing>
       </w:r>
+    </w:p>
+    <w:p>
+      <w:pPr>
+        <w:rPr>
+          <w:lang w:val="es-ES"/>
+        </w:rPr>
+      </w:pPr>
     </w:p>
     <w:sectPr>
       <w:pgSz w:w="11906" w:h="16838"/>

</xml_diff>